<commit_message>
wat is dit nou allemaal?!
</commit_message>
<xml_diff>
--- a/Groepsopdrachten/ontwikkelomgeving/ontwikkelomgeving versie (v1.0).docx
+++ b/Groepsopdrachten/ontwikkelomgeving/ontwikkelomgeving versie (v1.0).docx
@@ -20,7 +20,7 @@
             <mc:AlternateContent>
               <mc:Choice Requires="wps">
                 <w:drawing>
-                  <wp:anchor distT="0" distB="0" distL="114300" distR="114300" simplePos="0" relativeHeight="251659264" behindDoc="0" locked="0" layoutInCell="1" allowOverlap="1" wp14:anchorId="7E68CE32" wp14:editId="15BB4861">
+                  <wp:anchor distT="0" distB="0" distL="114300" distR="114300" simplePos="0" relativeHeight="251659264" behindDoc="0" locked="0" layoutInCell="1" allowOverlap="1" wp14:anchorId="733BA96D" wp14:editId="52DFB3FB">
                     <wp:simplePos x="0" y="0"/>
                     <wp:positionH relativeFrom="page">
                       <wp:posOffset>3343275</wp:posOffset>
@@ -106,7 +106,7 @@
             <mc:AlternateContent>
               <mc:Choice Requires="wps">
                 <w:drawing>
-                  <wp:anchor distT="0" distB="0" distL="114300" distR="114300" simplePos="0" relativeHeight="251663360" behindDoc="1" locked="0" layoutInCell="1" allowOverlap="1" wp14:anchorId="4CD48096" wp14:editId="0F55E20C">
+                  <wp:anchor distT="0" distB="0" distL="114300" distR="114300" simplePos="0" relativeHeight="251663360" behindDoc="1" locked="0" layoutInCell="1" allowOverlap="1" wp14:anchorId="6B0887E9" wp14:editId="4152ECC8">
                     <wp:simplePos x="0" y="0"/>
                     <wp:positionH relativeFrom="page">
                       <wp:align>center</wp:align>
@@ -218,7 +218,7 @@
             <mc:AlternateContent>
               <mc:Choice Requires="wps">
                 <w:drawing>
-                  <wp:anchor distT="0" distB="0" distL="114300" distR="114300" simplePos="0" relativeHeight="251660288" behindDoc="0" locked="0" layoutInCell="1" allowOverlap="1" wp14:anchorId="6CCD9AE2" wp14:editId="26BBB69B">
+                  <wp:anchor distT="0" distB="0" distL="114300" distR="114300" simplePos="0" relativeHeight="251660288" behindDoc="0" locked="0" layoutInCell="1" allowOverlap="1" wp14:anchorId="2552874E" wp14:editId="6A1D7C39">
                     <wp:simplePos x="0" y="0"/>
                     <mc:AlternateContent>
                       <mc:Choice Requires="wp14">
@@ -320,7 +320,7 @@
                                     <w:noProof/>
                                   </w:rPr>
                                   <w:drawing>
-                                    <wp:inline distT="0" distB="0" distL="0" distR="0" wp14:anchorId="31FB4525" wp14:editId="0F986E91">
+                                    <wp:inline distT="0" distB="0" distL="0" distR="0" wp14:anchorId="3ADD4460" wp14:editId="5594EC4B">
                                       <wp:extent cx="2418715" cy="2413635"/>
                                       <wp:effectExtent l="0" t="0" r="0" b="0"/>
                                       <wp:docPr id="2" name="Afbeelding 2" descr="Afbeeldingsresultaat voor android transparent"/>
@@ -445,7 +445,7 @@
                                         </pic:cNvPicPr>
                                       </pic:nvPicPr>
                                       <pic:blipFill>
-                                        <a:blip r:embed="rId8">
+                                        <a:blip r:embed="rId9">
                                           <a:extLst>
                                             <a:ext uri="{28A0092B-C50C-407E-A947-70E740481C1C}">
                                               <a14:useLocalDpi xmlns:a14="http://schemas.microsoft.com/office/drawing/2010/main" val="0"/>
@@ -492,7 +492,7 @@
             <mc:AlternateContent>
               <mc:Choice Requires="wps">
                 <w:drawing>
-                  <wp:anchor distT="0" distB="0" distL="114300" distR="114300" simplePos="0" relativeHeight="251662336" behindDoc="0" locked="0" layoutInCell="1" allowOverlap="1" wp14:anchorId="0A591E5F" wp14:editId="17EECF9F">
+                  <wp:anchor distT="0" distB="0" distL="114300" distR="114300" simplePos="0" relativeHeight="251662336" behindDoc="0" locked="0" layoutInCell="1" allowOverlap="1" wp14:anchorId="08337C17" wp14:editId="3A2C289E">
                     <wp:simplePos x="0" y="0"/>
                     <mc:AlternateContent>
                       <mc:Choice Requires="wp14">
@@ -589,7 +589,7 @@
             <mc:AlternateContent>
               <mc:Choice Requires="wps">
                 <w:drawing>
-                  <wp:anchor distT="0" distB="0" distL="114300" distR="114300" simplePos="0" relativeHeight="251661312" behindDoc="0" locked="0" layoutInCell="1" allowOverlap="1" wp14:anchorId="3F9FC793" wp14:editId="6FB830CF">
+                  <wp:anchor distT="0" distB="0" distL="114300" distR="114300" simplePos="0" relativeHeight="251661312" behindDoc="0" locked="0" layoutInCell="1" allowOverlap="1" wp14:anchorId="4B1EF9F5" wp14:editId="7E680D8F">
                     <wp:simplePos x="0" y="0"/>
                     <mc:AlternateContent>
                       <mc:Choice Requires="wp14">
@@ -645,8 +645,8 @@
                                   <w:rPr>
                                     <w:rFonts w:asciiTheme="majorHAnsi" w:eastAsiaTheme="majorEastAsia" w:hAnsiTheme="majorHAnsi" w:cstheme="majorBidi"/>
                                     <w:color w:val="4472C4" w:themeColor="accent1"/>
-                                    <w:sz w:val="72"/>
-                                    <w:szCs w:val="72"/>
+                                    <w:sz w:val="48"/>
+                                    <w:szCs w:val="48"/>
                                   </w:rPr>
                                   <w:alias w:val="Titel"/>
                                   <w:id w:val="-958338334"/>
@@ -661,18 +661,18 @@
                                       <w:rPr>
                                         <w:rFonts w:asciiTheme="majorHAnsi" w:eastAsiaTheme="majorEastAsia" w:hAnsiTheme="majorHAnsi" w:cstheme="majorBidi"/>
                                         <w:color w:val="4472C4" w:themeColor="accent1"/>
-                                        <w:sz w:val="72"/>
-                                        <w:szCs w:val="72"/>
+                                        <w:sz w:val="48"/>
+                                        <w:szCs w:val="48"/>
                                       </w:rPr>
                                     </w:pPr>
                                     <w:r>
                                       <w:rPr>
                                         <w:rFonts w:asciiTheme="majorHAnsi" w:eastAsiaTheme="majorEastAsia" w:hAnsiTheme="majorHAnsi" w:cstheme="majorBidi"/>
                                         <w:color w:val="4472C4" w:themeColor="accent1"/>
-                                        <w:sz w:val="72"/>
-                                        <w:szCs w:val="72"/>
+                                        <w:sz w:val="48"/>
+                                        <w:szCs w:val="48"/>
                                       </w:rPr>
-                                      <w:t>Functioneel ontwerp</w:t>
+                                      <w:t>Ontwikkelomgeving</w:t>
                                     </w:r>
                                   </w:p>
                                 </w:sdtContent>
@@ -682,8 +682,8 @@
                                   <w:rPr>
                                     <w:rFonts w:asciiTheme="majorHAnsi" w:eastAsiaTheme="majorEastAsia" w:hAnsiTheme="majorHAnsi" w:cstheme="majorBidi"/>
                                     <w:color w:val="44546A" w:themeColor="text2"/>
-                                    <w:sz w:val="32"/>
-                                    <w:szCs w:val="32"/>
+                                    <w:sz w:val="28"/>
+                                    <w:szCs w:val="28"/>
                                   </w:rPr>
                                   <w:alias w:val="Ondertitel"/>
                                   <w:id w:val="15524255"/>
@@ -697,16 +697,16 @@
                                       <w:rPr>
                                         <w:rFonts w:asciiTheme="majorHAnsi" w:eastAsiaTheme="majorEastAsia" w:hAnsiTheme="majorHAnsi" w:cstheme="majorBidi"/>
                                         <w:color w:val="44546A" w:themeColor="text2"/>
-                                        <w:sz w:val="32"/>
-                                        <w:szCs w:val="32"/>
+                                        <w:sz w:val="28"/>
+                                        <w:szCs w:val="28"/>
                                       </w:rPr>
                                     </w:pPr>
                                     <w:r>
                                       <w:rPr>
                                         <w:rFonts w:asciiTheme="majorHAnsi" w:eastAsiaTheme="majorEastAsia" w:hAnsiTheme="majorHAnsi" w:cstheme="majorBidi"/>
                                         <w:color w:val="44546A" w:themeColor="text2"/>
-                                        <w:sz w:val="32"/>
-                                        <w:szCs w:val="32"/>
+                                        <w:sz w:val="28"/>
+                                        <w:szCs w:val="28"/>
                                       </w:rPr>
                                       <w:t>7AMO1 PRJ ANDROID</w:t>
                                     </w:r>
@@ -735,7 +735,7 @@
               </mc:Choice>
               <mc:Fallback>
                 <w:pict>
-                  <v:shapetype w14:anchorId="3F9FC793" id="_x0000_t202" coordsize="21600,21600" o:spt="202" path="m,l,21600r21600,l21600,xe">
+                  <v:shapetype w14:anchorId="4B1EF9F5" id="_x0000_t202" coordsize="21600,21600" o:spt="202" path="m,l,21600r21600,l21600,xe">
                     <v:stroke joinstyle="miter"/>
                     <v:path gradientshapeok="t" o:connecttype="rect"/>
                   </v:shapetype>
@@ -747,8 +747,8 @@
                             <w:rPr>
                               <w:rFonts w:asciiTheme="majorHAnsi" w:eastAsiaTheme="majorEastAsia" w:hAnsiTheme="majorHAnsi" w:cstheme="majorBidi"/>
                               <w:color w:val="4472C4" w:themeColor="accent1"/>
-                              <w:sz w:val="72"/>
-                              <w:szCs w:val="72"/>
+                              <w:sz w:val="48"/>
+                              <w:szCs w:val="48"/>
                             </w:rPr>
                             <w:alias w:val="Titel"/>
                             <w:id w:val="-958338334"/>
@@ -763,18 +763,18 @@
                                 <w:rPr>
                                   <w:rFonts w:asciiTheme="majorHAnsi" w:eastAsiaTheme="majorEastAsia" w:hAnsiTheme="majorHAnsi" w:cstheme="majorBidi"/>
                                   <w:color w:val="4472C4" w:themeColor="accent1"/>
-                                  <w:sz w:val="72"/>
-                                  <w:szCs w:val="72"/>
+                                  <w:sz w:val="48"/>
+                                  <w:szCs w:val="48"/>
                                 </w:rPr>
                               </w:pPr>
                               <w:r>
                                 <w:rPr>
                                   <w:rFonts w:asciiTheme="majorHAnsi" w:eastAsiaTheme="majorEastAsia" w:hAnsiTheme="majorHAnsi" w:cstheme="majorBidi"/>
                                   <w:color w:val="4472C4" w:themeColor="accent1"/>
-                                  <w:sz w:val="72"/>
-                                  <w:szCs w:val="72"/>
+                                  <w:sz w:val="48"/>
+                                  <w:szCs w:val="48"/>
                                 </w:rPr>
-                                <w:t>Functioneel ontwerp</w:t>
+                                <w:t>Ontwikkelomgeving</w:t>
                               </w:r>
                             </w:p>
                           </w:sdtContent>
@@ -784,8 +784,8 @@
                             <w:rPr>
                               <w:rFonts w:asciiTheme="majorHAnsi" w:eastAsiaTheme="majorEastAsia" w:hAnsiTheme="majorHAnsi" w:cstheme="majorBidi"/>
                               <w:color w:val="44546A" w:themeColor="text2"/>
-                              <w:sz w:val="32"/>
-                              <w:szCs w:val="32"/>
+                              <w:sz w:val="28"/>
+                              <w:szCs w:val="28"/>
                             </w:rPr>
                             <w:alias w:val="Ondertitel"/>
                             <w:id w:val="15524255"/>
@@ -799,16 +799,16 @@
                                 <w:rPr>
                                   <w:rFonts w:asciiTheme="majorHAnsi" w:eastAsiaTheme="majorEastAsia" w:hAnsiTheme="majorHAnsi" w:cstheme="majorBidi"/>
                                   <w:color w:val="44546A" w:themeColor="text2"/>
-                                  <w:sz w:val="32"/>
-                                  <w:szCs w:val="32"/>
+                                  <w:sz w:val="28"/>
+                                  <w:szCs w:val="28"/>
                                 </w:rPr>
                               </w:pPr>
                               <w:r>
                                 <w:rPr>
                                   <w:rFonts w:asciiTheme="majorHAnsi" w:eastAsiaTheme="majorEastAsia" w:hAnsiTheme="majorHAnsi" w:cstheme="majorBidi"/>
                                   <w:color w:val="44546A" w:themeColor="text2"/>
-                                  <w:sz w:val="32"/>
-                                  <w:szCs w:val="32"/>
+                                  <w:sz w:val="28"/>
+                                  <w:szCs w:val="28"/>
                                 </w:rPr>
                                 <w:t>7AMO1 PRJ ANDROID</w:t>
                               </w:r>
@@ -832,13 +832,13 @@
             <mc:AlternateContent>
               <mc:Choice Requires="wps">
                 <w:drawing>
-                  <wp:anchor distT="0" distB="0" distL="114300" distR="114300" simplePos="0" relativeHeight="251664384" behindDoc="0" locked="0" layoutInCell="1" allowOverlap="1" wp14:anchorId="0835704F" wp14:editId="5A765CFB">
+                  <wp:anchor distT="0" distB="0" distL="114300" distR="114300" simplePos="0" relativeHeight="251664384" behindDoc="0" locked="0" layoutInCell="1" allowOverlap="1" wp14:anchorId="78DD13D1" wp14:editId="164AEB72">
                     <wp:simplePos x="0" y="0"/>
                     <wp:positionH relativeFrom="page">
                       <wp:posOffset>3458845</wp:posOffset>
                     </wp:positionH>
                     <wp:positionV relativeFrom="page">
-                      <wp:posOffset>6104255</wp:posOffset>
+                      <wp:posOffset>5426710</wp:posOffset>
                     </wp:positionV>
                     <wp:extent cx="2797810" cy="268605"/>
                     <wp:effectExtent l="0" t="0" r="0" b="0"/>
@@ -872,26 +872,166 @@
                                     <w:color w:val="44546A" w:themeColor="text2"/>
                                   </w:rPr>
                                 </w:pPr>
-                                <w:sdt>
-                                  <w:sdtPr>
-                                    <w:rPr>
-                                      <w:color w:val="44546A" w:themeColor="text2"/>
-                                    </w:rPr>
-                                    <w:alias w:val="Auteur"/>
-                                    <w:id w:val="15524260"/>
-                                    <w:dataBinding w:prefixMappings="xmlns:ns0='http://schemas.openxmlformats.org/package/2006/metadata/core-properties' xmlns:ns1='http://purl.org/dc/elements/1.1/'" w:xpath="/ns0:coreProperties[1]/ns1:creator[1]" w:storeItemID="{6C3C8BC8-F283-45AE-878A-BAB7291924A1}"/>
-                                    <w:text/>
-                                  </w:sdtPr>
-                                  <w:sdtEndPr/>
-                                  <w:sdtContent>
-                                    <w:r>
-                                      <w:rPr>
-                                        <w:color w:val="44546A" w:themeColor="text2"/>
-                                      </w:rPr>
-                                      <w:t>yustin troost</w:t>
-                                    </w:r>
-                                  </w:sdtContent>
-                                </w:sdt>
+                                <w:r>
+                                  <w:rPr>
+                                    <w:b/>
+                                    <w:bCs/>
+                                    <w:color w:val="44546A" w:themeColor="text2"/>
+                                  </w:rPr>
+                                  <w:t>Na</w:t>
+                                </w:r>
+                                <w:r>
+                                  <w:rPr>
+                                    <w:b/>
+                                    <w:bCs/>
+                                    <w:color w:val="44546A" w:themeColor="text2"/>
+                                  </w:rPr>
+                                  <w:t>men</w:t>
+                                </w:r>
+                                <w:r>
+                                  <w:rPr>
+                                    <w:b/>
+                                    <w:bCs/>
+                                    <w:color w:val="44546A" w:themeColor="text2"/>
+                                  </w:rPr>
+                                  <w:t xml:space="preserve">: </w:t>
+                                </w:r>
+                                <w:r>
+                                  <w:rPr>
+                                    <w:color w:val="44546A" w:themeColor="text2"/>
+                                  </w:rPr>
+                                  <w:t>Morten</w:t>
+                                </w:r>
+                                <w:r>
+                                  <w:rPr>
+                                    <w:color w:val="44546A" w:themeColor="text2"/>
+                                  </w:rPr>
+                                  <w:t xml:space="preserve"> V, Yustin T, Yaimo C</w:t>
+                                </w:r>
+                              </w:p>
+                              <w:p>
+                                <w:pPr>
+                                  <w:pStyle w:val="Geenafstand"/>
+                                  <w:rPr>
+                                    <w:color w:val="44546A" w:themeColor="text2"/>
+                                  </w:rPr>
+                                </w:pPr>
+                                <w:r>
+                                  <w:rPr>
+                                    <w:b/>
+                                    <w:bCs/>
+                                    <w:color w:val="44546A" w:themeColor="text2"/>
+                                  </w:rPr>
+                                  <w:t xml:space="preserve">Groep: </w:t>
+                                </w:r>
+                                <w:r>
+                                  <w:rPr>
+                                    <w:color w:val="44546A" w:themeColor="text2"/>
+                                  </w:rPr>
+                                  <w:t>8</w:t>
+                                </w:r>
+                              </w:p>
+                              <w:p>
+                                <w:pPr>
+                                  <w:pStyle w:val="Geenafstand"/>
+                                  <w:rPr>
+                                    <w:color w:val="44546A" w:themeColor="text2"/>
+                                  </w:rPr>
+                                </w:pPr>
+                                <w:r>
+                                  <w:rPr>
+                                    <w:b/>
+                                    <w:bCs/>
+                                    <w:color w:val="44546A" w:themeColor="text2"/>
+                                  </w:rPr>
+                                  <w:t xml:space="preserve">Klas: </w:t>
+                                </w:r>
+                                <w:r>
+                                  <w:rPr>
+                                    <w:color w:val="44546A" w:themeColor="text2"/>
+                                  </w:rPr>
+                                  <w:t>LO7E-AMO1</w:t>
+                                </w:r>
+                                <w:r>
+                                  <w:rPr>
+                                    <w:color w:val="44546A" w:themeColor="text2"/>
+                                  </w:rPr>
+                                  <w:tab/>
+                                </w:r>
+                              </w:p>
+                              <w:p>
+                                <w:pPr>
+                                  <w:pStyle w:val="Geenafstand"/>
+                                  <w:rPr>
+                                    <w:color w:val="44546A" w:themeColor="text2"/>
+                                  </w:rPr>
+                                </w:pPr>
+                                <w:r>
+                                  <w:rPr>
+                                    <w:b/>
+                                    <w:bCs/>
+                                    <w:color w:val="44546A" w:themeColor="text2"/>
+                                  </w:rPr>
+                                  <w:t xml:space="preserve">Opdrachtgever: </w:t>
+                                </w:r>
+                                <w:r>
+                                  <w:rPr>
+                                    <w:color w:val="44546A" w:themeColor="text2"/>
+                                  </w:rPr>
+                                  <w:t>Dhr. Hannibal</w:t>
+                                </w:r>
+                              </w:p>
+                              <w:p>
+                                <w:pPr>
+                                  <w:pStyle w:val="Geenafstand"/>
+                                  <w:rPr>
+                                    <w:color w:val="44546A" w:themeColor="text2"/>
+                                  </w:rPr>
+                                </w:pPr>
+                                <w:r>
+                                  <w:rPr>
+                                    <w:b/>
+                                    <w:bCs/>
+                                    <w:color w:val="44546A" w:themeColor="text2"/>
+                                  </w:rPr>
+                                  <w:t xml:space="preserve">Projectleider: </w:t>
+                                </w:r>
+                                <w:r>
+                                  <w:rPr>
+                                    <w:color w:val="44546A" w:themeColor="text2"/>
+                                  </w:rPr>
+                                  <w:t>Dhr. Boukiour</w:t>
+                                </w:r>
+                              </w:p>
+                              <w:p>
+                                <w:pPr>
+                                  <w:pStyle w:val="Geenafstand"/>
+                                  <w:rPr>
+                                    <w:color w:val="44546A" w:themeColor="text2"/>
+                                  </w:rPr>
+                                </w:pPr>
+                                <w:r>
+                                  <w:rPr>
+                                    <w:b/>
+                                    <w:bCs/>
+                                    <w:color w:val="44546A" w:themeColor="text2"/>
+                                  </w:rPr>
+                                  <w:t xml:space="preserve">Datum: </w:t>
+                                </w:r>
+                                <w:r>
+                                  <w:rPr>
+                                    <w:color w:val="44546A" w:themeColor="text2"/>
+                                  </w:rPr>
+                                  <w:t>02-11-2019</w:t>
+                                </w:r>
+                              </w:p>
+                              <w:p>
+                                <w:pPr>
+                                  <w:pStyle w:val="Geenafstand"/>
+                                  <w:rPr>
+                                    <w:color w:val="44546A" w:themeColor="text2"/>
+                                  </w:rPr>
+                                </w:pPr>
                               </w:p>
                               <w:p>
                                 <w:pPr>
@@ -920,7 +1060,13 @@
                                   <w:rPr>
                                     <w:color w:val="FF0000"/>
                                   </w:rPr>
-                                  <w:t>Versie: 1.0</w:t>
+                                  <w:t>Versie: 1.</w:t>
+                                </w:r>
+                                <w:r>
+                                  <w:rPr>
+                                    <w:color w:val="FF0000"/>
+                                  </w:rPr>
+                                  <w:t>1</w:t>
                                 </w:r>
                               </w:p>
                             </w:txbxContent>
@@ -945,7 +1091,7 @@
               </mc:Choice>
               <mc:Fallback>
                 <w:pict>
-                  <v:shape w14:anchorId="0835704F" id="Tekstvak 465" o:spid="_x0000_s1029" type="#_x0000_t202" style="position:absolute;margin-left:272.35pt;margin-top:480.65pt;width:220.3pt;height:21.15pt;z-index:251664384;visibility:visible;mso-wrap-style:square;mso-width-percent:360;mso-height-percent:0;mso-wrap-distance-left:9pt;mso-wrap-distance-top:0;mso-wrap-distance-right:9pt;mso-wrap-distance-bottom:0;mso-position-horizontal:absolute;mso-position-horizontal-relative:page;mso-position-vertical:absolute;mso-position-vertical-relative:page;mso-width-percent:360;mso-height-percent:0;mso-width-relative:page;mso-height-relative:margin;v-text-anchor:bottom" o:gfxdata="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" filled="f" stroked="f" strokeweight=".5pt">
+                  <v:shape w14:anchorId="78DD13D1" id="Tekstvak 465" o:spid="_x0000_s1029" type="#_x0000_t202" style="position:absolute;margin-left:272.35pt;margin-top:427.3pt;width:220.3pt;height:21.15pt;z-index:251664384;visibility:visible;mso-wrap-style:square;mso-width-percent:360;mso-height-percent:0;mso-wrap-distance-left:9pt;mso-wrap-distance-top:0;mso-wrap-distance-right:9pt;mso-wrap-distance-bottom:0;mso-position-horizontal:absolute;mso-position-horizontal-relative:page;mso-position-vertical:absolute;mso-position-vertical-relative:page;mso-width-percent:360;mso-height-percent:0;mso-width-relative:page;mso-height-relative:margin;v-text-anchor:bottom" o:gfxdata="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" filled="f" stroked="f" strokeweight=".5pt">
                     <v:textbox style="mso-fit-shape-to-text:t">
                       <w:txbxContent>
                         <w:p>
@@ -955,26 +1101,166 @@
                               <w:color w:val="44546A" w:themeColor="text2"/>
                             </w:rPr>
                           </w:pPr>
-                          <w:sdt>
-                            <w:sdtPr>
-                              <w:rPr>
-                                <w:color w:val="44546A" w:themeColor="text2"/>
-                              </w:rPr>
-                              <w:alias w:val="Auteur"/>
-                              <w:id w:val="15524260"/>
-                              <w:dataBinding w:prefixMappings="xmlns:ns0='http://schemas.openxmlformats.org/package/2006/metadata/core-properties' xmlns:ns1='http://purl.org/dc/elements/1.1/'" w:xpath="/ns0:coreProperties[1]/ns1:creator[1]" w:storeItemID="{6C3C8BC8-F283-45AE-878A-BAB7291924A1}"/>
-                              <w:text/>
-                            </w:sdtPr>
-                            <w:sdtEndPr/>
-                            <w:sdtContent>
-                              <w:r>
-                                <w:rPr>
-                                  <w:color w:val="44546A" w:themeColor="text2"/>
-                                </w:rPr>
-                                <w:t>yustin troost</w:t>
-                              </w:r>
-                            </w:sdtContent>
-                          </w:sdt>
+                          <w:r>
+                            <w:rPr>
+                              <w:b/>
+                              <w:bCs/>
+                              <w:color w:val="44546A" w:themeColor="text2"/>
+                            </w:rPr>
+                            <w:t>Na</w:t>
+                          </w:r>
+                          <w:r>
+                            <w:rPr>
+                              <w:b/>
+                              <w:bCs/>
+                              <w:color w:val="44546A" w:themeColor="text2"/>
+                            </w:rPr>
+                            <w:t>men</w:t>
+                          </w:r>
+                          <w:r>
+                            <w:rPr>
+                              <w:b/>
+                              <w:bCs/>
+                              <w:color w:val="44546A" w:themeColor="text2"/>
+                            </w:rPr>
+                            <w:t xml:space="preserve">: </w:t>
+                          </w:r>
+                          <w:r>
+                            <w:rPr>
+                              <w:color w:val="44546A" w:themeColor="text2"/>
+                            </w:rPr>
+                            <w:t>Morten</w:t>
+                          </w:r>
+                          <w:r>
+                            <w:rPr>
+                              <w:color w:val="44546A" w:themeColor="text2"/>
+                            </w:rPr>
+                            <w:t xml:space="preserve"> V, Yustin T, Yaimo C</w:t>
+                          </w:r>
+                        </w:p>
+                        <w:p>
+                          <w:pPr>
+                            <w:pStyle w:val="Geenafstand"/>
+                            <w:rPr>
+                              <w:color w:val="44546A" w:themeColor="text2"/>
+                            </w:rPr>
+                          </w:pPr>
+                          <w:r>
+                            <w:rPr>
+                              <w:b/>
+                              <w:bCs/>
+                              <w:color w:val="44546A" w:themeColor="text2"/>
+                            </w:rPr>
+                            <w:t xml:space="preserve">Groep: </w:t>
+                          </w:r>
+                          <w:r>
+                            <w:rPr>
+                              <w:color w:val="44546A" w:themeColor="text2"/>
+                            </w:rPr>
+                            <w:t>8</w:t>
+                          </w:r>
+                        </w:p>
+                        <w:p>
+                          <w:pPr>
+                            <w:pStyle w:val="Geenafstand"/>
+                            <w:rPr>
+                              <w:color w:val="44546A" w:themeColor="text2"/>
+                            </w:rPr>
+                          </w:pPr>
+                          <w:r>
+                            <w:rPr>
+                              <w:b/>
+                              <w:bCs/>
+                              <w:color w:val="44546A" w:themeColor="text2"/>
+                            </w:rPr>
+                            <w:t xml:space="preserve">Klas: </w:t>
+                          </w:r>
+                          <w:r>
+                            <w:rPr>
+                              <w:color w:val="44546A" w:themeColor="text2"/>
+                            </w:rPr>
+                            <w:t>LO7E-AMO1</w:t>
+                          </w:r>
+                          <w:r>
+                            <w:rPr>
+                              <w:color w:val="44546A" w:themeColor="text2"/>
+                            </w:rPr>
+                            <w:tab/>
+                          </w:r>
+                        </w:p>
+                        <w:p>
+                          <w:pPr>
+                            <w:pStyle w:val="Geenafstand"/>
+                            <w:rPr>
+                              <w:color w:val="44546A" w:themeColor="text2"/>
+                            </w:rPr>
+                          </w:pPr>
+                          <w:r>
+                            <w:rPr>
+                              <w:b/>
+                              <w:bCs/>
+                              <w:color w:val="44546A" w:themeColor="text2"/>
+                            </w:rPr>
+                            <w:t xml:space="preserve">Opdrachtgever: </w:t>
+                          </w:r>
+                          <w:r>
+                            <w:rPr>
+                              <w:color w:val="44546A" w:themeColor="text2"/>
+                            </w:rPr>
+                            <w:t>Dhr. Hannibal</w:t>
+                          </w:r>
+                        </w:p>
+                        <w:p>
+                          <w:pPr>
+                            <w:pStyle w:val="Geenafstand"/>
+                            <w:rPr>
+                              <w:color w:val="44546A" w:themeColor="text2"/>
+                            </w:rPr>
+                          </w:pPr>
+                          <w:r>
+                            <w:rPr>
+                              <w:b/>
+                              <w:bCs/>
+                              <w:color w:val="44546A" w:themeColor="text2"/>
+                            </w:rPr>
+                            <w:t xml:space="preserve">Projectleider: </w:t>
+                          </w:r>
+                          <w:r>
+                            <w:rPr>
+                              <w:color w:val="44546A" w:themeColor="text2"/>
+                            </w:rPr>
+                            <w:t>Dhr. Boukiour</w:t>
+                          </w:r>
+                        </w:p>
+                        <w:p>
+                          <w:pPr>
+                            <w:pStyle w:val="Geenafstand"/>
+                            <w:rPr>
+                              <w:color w:val="44546A" w:themeColor="text2"/>
+                            </w:rPr>
+                          </w:pPr>
+                          <w:r>
+                            <w:rPr>
+                              <w:b/>
+                              <w:bCs/>
+                              <w:color w:val="44546A" w:themeColor="text2"/>
+                            </w:rPr>
+                            <w:t xml:space="preserve">Datum: </w:t>
+                          </w:r>
+                          <w:r>
+                            <w:rPr>
+                              <w:color w:val="44546A" w:themeColor="text2"/>
+                            </w:rPr>
+                            <w:t>02-11-2019</w:t>
+                          </w:r>
+                        </w:p>
+                        <w:p>
+                          <w:pPr>
+                            <w:pStyle w:val="Geenafstand"/>
+                            <w:rPr>
+                              <w:color w:val="44546A" w:themeColor="text2"/>
+                            </w:rPr>
+                          </w:pPr>
                         </w:p>
                         <w:p>
                           <w:pPr>
@@ -1003,7 +1289,13 @@
                             <w:rPr>
                               <w:color w:val="FF0000"/>
                             </w:rPr>
-                            <w:t>Versie: 1.0</w:t>
+                            <w:t>Versie: 1.</w:t>
+                          </w:r>
+                          <w:r>
+                            <w:rPr>
+                              <w:color w:val="FF0000"/>
+                            </w:rPr>
+                            <w:t>1</w:t>
                           </w:r>
                         </w:p>
                       </w:txbxContent>
@@ -1057,7 +1349,9 @@
               <w:tab w:val="right" w:leader="dot" w:pos="9062"/>
             </w:tabs>
             <w:rPr>
+              <w:rFonts w:eastAsiaTheme="minorEastAsia"/>
               <w:noProof/>
+              <w:lang w:eastAsia="nl-NL"/>
             </w:rPr>
           </w:pPr>
           <w:r>
@@ -1069,13 +1363,13 @@
           <w:r>
             <w:fldChar w:fldCharType="separate"/>
           </w:r>
-          <w:hyperlink w:anchor="_Toc24535045" w:history="1">
+          <w:hyperlink w:anchor="_Toc24966887" w:history="1">
             <w:r>
               <w:rPr>
                 <w:rStyle w:val="Hyperlink"/>
                 <w:noProof/>
               </w:rPr>
-              <w:t>Functionaliteiten</w:t>
+              <w:t>Benodigde hardware</w:t>
             </w:r>
             <w:r>
               <w:rPr>
@@ -1096,7 +1390,7 @@
                 <w:noProof/>
                 <w:webHidden/>
               </w:rPr>
-              <w:instrText xml:space="preserve"> PAGEREF _Toc24535045 \h </w:instrText>
+              <w:instrText xml:space="preserve"> PAGEREF _Toc24966887 \h </w:instrText>
             </w:r>
             <w:r>
               <w:rPr>
@@ -1129,21 +1423,23 @@
         </w:p>
         <w:p>
           <w:pPr>
-            <w:pStyle w:val="Inhopg2"/>
+            <w:pStyle w:val="Inhopg1"/>
             <w:tabs>
               <w:tab w:val="right" w:leader="dot" w:pos="9062"/>
             </w:tabs>
             <w:rPr>
+              <w:rFonts w:eastAsiaTheme="minorEastAsia"/>
               <w:noProof/>
+              <w:lang w:eastAsia="nl-NL"/>
             </w:rPr>
           </w:pPr>
-          <w:hyperlink w:anchor="_Toc24535046" w:history="1">
+          <w:hyperlink w:anchor="_Toc24966888" w:history="1">
             <w:r>
               <w:rPr>
                 <w:rStyle w:val="Hyperlink"/>
                 <w:noProof/>
               </w:rPr>
-              <w:t>Use Case Diagram</w:t>
+              <w:t>Benodigde software</w:t>
             </w:r>
             <w:r>
               <w:rPr>
@@ -1164,7 +1460,7 @@
                 <w:noProof/>
                 <w:webHidden/>
               </w:rPr>
-              <w:instrText xml:space="preserve"> PAGEREF _Toc24535046 \h </w:instrText>
+              <w:instrText xml:space="preserve"> PAGEREF _Toc24966888 \h </w:instrText>
             </w:r>
             <w:r>
               <w:rPr>
@@ -1237,10 +1533,10 @@
       <w:pPr>
         <w:pStyle w:val="Kop1"/>
       </w:pPr>
-      <w:bookmarkStart w:id="0" w:name="_Toc23849002"/>
+      <w:bookmarkStart w:id="0" w:name="_Toc24966887"/>
       <w:r>
         <w:lastRenderedPageBreak/>
-        <w:t>Te gebruiken hardware</w:t>
+        <w:t>Benodigde hardware</w:t>
       </w:r>
       <w:bookmarkEnd w:id="0"/>
     </w:p>
@@ -1265,7 +1561,10 @@
           </w:tcPr>
           <w:p>
             <w:r>
-              <w:t>apparaat</w:t>
+              <w:t>A</w:t>
+            </w:r>
+            <w:r>
+              <w:t>pparaat</w:t>
             </w:r>
           </w:p>
         </w:tc>
@@ -1278,7 +1577,10 @@
               <w:cnfStyle w:val="100000000000" w:firstRow="1" w:lastRow="0" w:firstColumn="0" w:lastColumn="0" w:oddVBand="0" w:evenVBand="0" w:oddHBand="0" w:evenHBand="0" w:firstRowFirstColumn="0" w:firstRowLastColumn="0" w:lastRowFirstColumn="0" w:lastRowLastColumn="0"/>
             </w:pPr>
             <w:r>
-              <w:t>vereisten</w:t>
+              <w:t>V</w:t>
+            </w:r>
+            <w:r>
+              <w:t>ereisten</w:t>
             </w:r>
           </w:p>
         </w:tc>
@@ -1352,27 +1654,7 @@
                 <w:sz w:val="22"/>
                 <w:szCs w:val="22"/>
               </w:rPr>
-              <w:t xml:space="preserve"> 1 GB RAM minimum, 2 GB RAM </w:t>
-            </w:r>
-            <w:proofErr w:type="spellStart"/>
-            <w:r>
-              <w:rPr>
-                <w:rFonts w:asciiTheme="minorHAnsi" w:hAnsiTheme="minorHAnsi" w:cstheme="minorHAnsi"/>
-                <w:color w:val="222222"/>
-                <w:sz w:val="22"/>
-                <w:szCs w:val="22"/>
-              </w:rPr>
-              <w:t>recommended</w:t>
-            </w:r>
-            <w:proofErr w:type="spellEnd"/>
-            <w:r>
-              <w:rPr>
-                <w:rFonts w:asciiTheme="minorHAnsi" w:hAnsiTheme="minorHAnsi" w:cstheme="minorHAnsi"/>
-                <w:color w:val="222222"/>
-                <w:sz w:val="22"/>
-                <w:szCs w:val="22"/>
-              </w:rPr>
-              <w:t>.</w:t>
+              <w:t xml:space="preserve"> 1 GB RAM minimum, 2 GB RAM recommended.</w:t>
             </w:r>
           </w:p>
           <w:p>
@@ -1409,27 +1691,7 @@
                 <w:sz w:val="22"/>
                 <w:szCs w:val="22"/>
               </w:rPr>
-              <w:t xml:space="preserve">1024x768 minimum screen </w:t>
-            </w:r>
-            <w:proofErr w:type="spellStart"/>
-            <w:r>
-              <w:rPr>
-                <w:rFonts w:asciiTheme="minorHAnsi" w:hAnsiTheme="minorHAnsi" w:cstheme="minorHAnsi"/>
-                <w:color w:val="222222"/>
-                <w:sz w:val="22"/>
-                <w:szCs w:val="22"/>
-              </w:rPr>
-              <w:t>resolution</w:t>
-            </w:r>
-            <w:proofErr w:type="spellEnd"/>
-            <w:r>
-              <w:rPr>
-                <w:rFonts w:asciiTheme="minorHAnsi" w:hAnsiTheme="minorHAnsi" w:cstheme="minorHAnsi"/>
-                <w:color w:val="222222"/>
-                <w:sz w:val="22"/>
-                <w:szCs w:val="22"/>
-              </w:rPr>
-              <w:t>.</w:t>
+              <w:t>1024x768 minimum screen resolution.</w:t>
             </w:r>
           </w:p>
           <w:p>
@@ -1498,9 +1760,9 @@
       <w:pPr>
         <w:pStyle w:val="Kop1"/>
       </w:pPr>
-      <w:bookmarkStart w:id="1" w:name="_Toc23849003"/>
+      <w:bookmarkStart w:id="1" w:name="_Toc24966888"/>
       <w:r>
-        <w:t>Te gebruiken software</w:t>
+        <w:t>Benodigde software</w:t>
       </w:r>
       <w:bookmarkEnd w:id="1"/>
     </w:p>
@@ -1538,11 +1800,9 @@
             <w:pPr>
               <w:cnfStyle w:val="100000000000" w:firstRow="1" w:lastRow="0" w:firstColumn="0" w:lastColumn="0" w:oddVBand="0" w:evenVBand="0" w:oddHBand="0" w:evenHBand="0" w:firstRowFirstColumn="0" w:firstRowLastColumn="0" w:lastRowFirstColumn="0" w:lastRowLastColumn="0"/>
             </w:pPr>
-            <w:proofErr w:type="spellStart"/>
             <w:r>
               <w:t>Versienr</w:t>
             </w:r>
-            <w:proofErr w:type="spellEnd"/>
           </w:p>
         </w:tc>
         <w:tc>
@@ -1553,11 +1813,12 @@
             <w:pPr>
               <w:cnfStyle w:val="100000000000" w:firstRow="1" w:lastRow="0" w:firstColumn="0" w:lastColumn="0" w:oddVBand="0" w:evenVBand="0" w:oddHBand="0" w:evenHBand="0" w:firstRowFirstColumn="0" w:firstRowLastColumn="0" w:lastRowFirstColumn="0" w:lastRowLastColumn="0"/>
             </w:pPr>
-            <w:proofErr w:type="spellStart"/>
-            <w:r>
-              <w:t>opemerkingen</w:t>
-            </w:r>
-            <w:proofErr w:type="spellEnd"/>
+            <w:r>
+              <w:t>O</w:t>
+            </w:r>
+            <w:r>
+              <w:t>pmerkingen</w:t>
+            </w:r>
           </w:p>
         </w:tc>
       </w:tr>
@@ -1613,11 +1874,9 @@
             <w:tcW w:w="3020" w:type="dxa"/>
           </w:tcPr>
           <w:p>
-            <w:proofErr w:type="spellStart"/>
-            <w:r>
-              <w:t>Xampp</w:t>
-            </w:r>
-            <w:proofErr w:type="spellEnd"/>
+            <w:r>
+              <w:t>XAMPP</w:t>
+            </w:r>
           </w:p>
         </w:tc>
         <w:tc>
@@ -1683,12 +1942,97 @@
           </w:p>
         </w:tc>
       </w:tr>
+      <w:tr>
+        <w:tc>
+          <w:tcPr>
+            <w:cnfStyle w:val="001000000000" w:firstRow="0" w:lastRow="0" w:firstColumn="1" w:lastColumn="0" w:oddVBand="0" w:evenVBand="0" w:oddHBand="0" w:evenHBand="0" w:firstRowFirstColumn="0" w:firstRowLastColumn="0" w:lastRowFirstColumn="0" w:lastRowLastColumn="0"/>
+            <w:tcW w:w="3020" w:type="dxa"/>
+          </w:tcPr>
+          <w:p>
+            <w:r>
+              <w:t xml:space="preserve">Android telefoon                               </w:t>
+            </w:r>
+          </w:p>
+        </w:tc>
+        <w:tc>
+          <w:tcPr>
+            <w:tcW w:w="3021" w:type="dxa"/>
+          </w:tcPr>
+          <w:p>
+            <w:pPr>
+              <w:cnfStyle w:val="000000000000" w:firstRow="0" w:lastRow="0" w:firstColumn="0" w:lastColumn="0" w:oddVBand="0" w:evenVBand="0" w:oddHBand="0" w:evenHBand="0" w:firstRowFirstColumn="0" w:firstRowLastColumn="0" w:lastRowFirstColumn="0" w:lastRowLastColumn="0"/>
+            </w:pPr>
+            <w:r>
+              <w:t>Oreo</w:t>
+            </w:r>
+          </w:p>
+        </w:tc>
+        <w:tc>
+          <w:tcPr>
+            <w:tcW w:w="3021" w:type="dxa"/>
+          </w:tcPr>
+          <w:p>
+            <w:pPr>
+              <w:cnfStyle w:val="000000000000" w:firstRow="0" w:lastRow="0" w:firstColumn="0" w:lastColumn="0" w:oddVBand="0" w:evenVBand="0" w:oddHBand="0" w:evenHBand="0" w:firstRowFirstColumn="0" w:firstRowLastColumn="0" w:lastRowFirstColumn="0" w:lastRowLastColumn="0"/>
+            </w:pPr>
+          </w:p>
+        </w:tc>
+      </w:tr>
+      <w:tr>
+        <w:trPr>
+          <w:cnfStyle w:val="000000100000" w:firstRow="0" w:lastRow="0" w:firstColumn="0" w:lastColumn="0" w:oddVBand="0" w:evenVBand="0" w:oddHBand="1" w:evenHBand="0" w:firstRowFirstColumn="0" w:firstRowLastColumn="0" w:lastRowFirstColumn="0" w:lastRowLastColumn="0"/>
+        </w:trPr>
+        <w:tc>
+          <w:tcPr>
+            <w:cnfStyle w:val="001000000000" w:firstRow="0" w:lastRow="0" w:firstColumn="1" w:lastColumn="0" w:oddVBand="0" w:evenVBand="0" w:oddHBand="0" w:evenHBand="0" w:firstRowFirstColumn="0" w:firstRowLastColumn="0" w:lastRowFirstColumn="0" w:lastRowLastColumn="0"/>
+            <w:tcW w:w="3020" w:type="dxa"/>
+          </w:tcPr>
+          <w:p>
+            <w:r>
+              <w:t>Pixel 2</w:t>
+            </w:r>
+          </w:p>
+        </w:tc>
+        <w:tc>
+          <w:tcPr>
+            <w:tcW w:w="3021" w:type="dxa"/>
+          </w:tcPr>
+          <w:p>
+            <w:pPr>
+              <w:cnfStyle w:val="000000100000" w:firstRow="0" w:lastRow="0" w:firstColumn="0" w:lastColumn="0" w:oddVBand="0" w:evenVBand="0" w:oddHBand="1" w:evenHBand="0" w:firstRowFirstColumn="0" w:firstRowLastColumn="0" w:lastRowFirstColumn="0" w:lastRowLastColumn="0"/>
+            </w:pPr>
+            <w:r>
+              <w:t>API 29</w:t>
+            </w:r>
+          </w:p>
+        </w:tc>
+        <w:tc>
+          <w:tcPr>
+            <w:tcW w:w="3021" w:type="dxa"/>
+          </w:tcPr>
+          <w:p>
+            <w:pPr>
+              <w:cnfStyle w:val="000000100000" w:firstRow="0" w:lastRow="0" w:firstColumn="0" w:lastColumn="0" w:oddVBand="0" w:evenVBand="0" w:oddHBand="1" w:evenHBand="0" w:firstRowFirstColumn="0" w:firstRowLastColumn="0" w:lastRowFirstColumn="0" w:lastRowLastColumn="0"/>
+            </w:pPr>
+            <w:r>
+              <w:t>1080 x 1920: 420 dpi</w:t>
+            </w:r>
+          </w:p>
+          <w:p>
+            <w:pPr>
+              <w:cnfStyle w:val="000000100000" w:firstRow="0" w:lastRow="0" w:firstColumn="0" w:lastColumn="0" w:oddVBand="0" w:evenVBand="0" w:oddHBand="1" w:evenHBand="0" w:firstRowFirstColumn="0" w:firstRowLastColumn="0" w:lastRowFirstColumn="0" w:lastRowLastColumn="0"/>
+            </w:pPr>
+            <w:r>
+              <w:t>Android 10.0(Google play)</w:t>
+            </w:r>
+            <w:bookmarkStart w:id="2" w:name="_GoBack"/>
+            <w:bookmarkEnd w:id="2"/>
+          </w:p>
+        </w:tc>
+      </w:tr>
     </w:tbl>
     <w:p/>
-    <w:p>
-      <w:bookmarkStart w:id="2" w:name="_GoBack"/>
-      <w:bookmarkEnd w:id="2"/>
-    </w:p>
+    <w:p/>
     <w:sectPr>
       <w:pgSz w:w="11906" w:h="16838"/>
       <w:pgMar w:top="1417" w:right="1417" w:bottom="1417" w:left="1417" w:header="708" w:footer="708" w:gutter="0"/>
@@ -2964,7 +3308,7 @@
 </file>
 
 <file path=customXml/itemProps1.xml><?xml version="1.0" encoding="utf-8"?>
-<ds:datastoreItem xmlns:ds="http://schemas.openxmlformats.org/officeDocument/2006/customXml" ds:itemID="{4B476BBD-72B1-48F6-AE6A-C2EA33EB878C}">
+<ds:datastoreItem xmlns:ds="http://schemas.openxmlformats.org/officeDocument/2006/customXml" ds:itemID="{0861CBF9-9745-4CF3-9BB0-6AB277781406}">
   <ds:schemaRefs>
     <ds:schemaRef ds:uri="http://schemas.openxmlformats.org/officeDocument/2006/bibliography"/>
   </ds:schemaRefs>

</xml_diff>